<commit_message>
minor changes in CMP
</commit_message>
<xml_diff>
--- a/Documentation/MCSPROJ/Change-Management-Plan.docx
+++ b/Documentation/MCSPROJ/Change-Management-Plan.docx
@@ -994,15 +994,13 @@
         <w:spacing w:after="70" w:line="259" w:lineRule="auto"/>
         <w:ind w:left="0" w:right="0" w:firstLine="0"/>
       </w:pPr>
-      <w:bookmarkStart w:id="1" w:name="_GoBack"/>
-      <w:bookmarkEnd w:id="1"/>
     </w:p>
     <w:p>
       <w:pPr>
         <w:pStyle w:val="Heading1"/>
         <w:ind w:left="-5"/>
       </w:pPr>
-      <w:bookmarkStart w:id="2" w:name="_Toc6312"/>
+      <w:bookmarkStart w:id="1" w:name="_Toc6312"/>
       <w:r>
         <w:rPr>
           <w:sz w:val="28"/>
@@ -1036,7 +1034,7 @@
         </w:rPr>
         <w:t xml:space="preserve"> </w:t>
       </w:r>
-      <w:bookmarkEnd w:id="2"/>
+      <w:bookmarkEnd w:id="1"/>
     </w:p>
     <w:p>
       <w:pPr>
@@ -1070,7 +1068,12 @@
         <w:t>nge Management approach for the LSC Learning Management System</w:t>
       </w:r>
       <w:r>
-        <w:t xml:space="preserve"> Project will ensure that all proposed changes are defined, reviewed, and agreed upon so they can be properly implemented and communicated to all stakeholders.  This approach will also ensure that only changes within the scope of this project are approved and implemented.  </w:t>
+        <w:t xml:space="preserve"> Project will ensure that all proposed changes are defined, reviewed, and agreed upon so they can be properly implemented and communicated to all stakeholders.  This approach</w:t>
+      </w:r>
+      <w:bookmarkStart w:id="2" w:name="_GoBack"/>
+      <w:bookmarkEnd w:id="2"/>
+      <w:r>
+        <w:t xml:space="preserve"> will also ensure that only changes within the scope of this project are approved and implemented.  </w:t>
       </w:r>
     </w:p>
     <w:p>
@@ -1379,7 +1382,19 @@
         <w:ind w:left="10" w:right="0"/>
       </w:pPr>
       <w:r>
-        <w:t xml:space="preserve">The Change Control Board (CCB) is the approval authority for all proposed change requests pertaining to the IS Project.  The purpose of the CCB is to review all change requests, determine their impacts on the project risk, scope, cost, and schedule, and to approve or deny each change request.  The following chart provides a list of the CCB members for the IS Project: </w:t>
+        <w:t xml:space="preserve">The Change Control Board (CCB) is the approval authority for all proposed change requests pertaining to the </w:t>
+      </w:r>
+      <w:r>
+        <w:t>LSC Learning Management System</w:t>
+      </w:r>
+      <w:r>
+        <w:t xml:space="preserve"> Project.  The purpose of the CCB is to review all change requests, determine their impacts on the project risk, scope, cost, and schedule, and to approve or deny each change request.  The following chart provides a li</w:t>
+      </w:r>
+      <w:r>
+        <w:t>st of the CCB members for the LSC Learning Management System</w:t>
+      </w:r>
+      <w:r>
+        <w:t xml:space="preserve"> Project: </w:t>
       </w:r>
     </w:p>
     <w:p>
@@ -1773,11 +1788,11 @@
         <w:ind w:left="10" w:right="0"/>
       </w:pPr>
       <w:r>
-        <w:t xml:space="preserve">Project Manager will log the requests in the change log and the CCB will convene every other Friday to review all change requests.  For a change request to be approved, all CCB members must vote in favor.  In the event more information is needed for a particular change request, the </w:t>
+        <w:t xml:space="preserve">Project Manager will log the requests in the change log and the CCB will convene every other Friday to review all change requests.  For a change request to be approved, all CCB members </w:t>
       </w:r>
       <w:r>
         <w:lastRenderedPageBreak/>
-        <w:t xml:space="preserve">request will be deferred and sent back to the requestor for more information or clarification. If a change is deemed critical, an ad hoc CCB meeting can be called in order to review the change prior to the next scheduled bi-weekly CCB meeting.   </w:t>
+        <w:t xml:space="preserve">must vote in favor.  In the event more information is needed for a particular change request, the request will be deferred and sent back to the requestor for more information or clarification. If a change is deemed critical, an ad hoc CCB meeting can be called in order to review the change prior to the next scheduled bi-weekly CCB meeting.   </w:t>
       </w:r>
     </w:p>
     <w:p>
@@ -2157,6 +2172,7 @@
         <w:ind w:left="0" w:right="0" w:firstLine="0"/>
       </w:pPr>
       <w:r>
+        <w:lastRenderedPageBreak/>
         <w:t xml:space="preserve"> </w:t>
       </w:r>
     </w:p>
@@ -2169,7 +2185,6 @@
         <w:ind w:right="0" w:hanging="360"/>
       </w:pPr>
       <w:r>
-        <w:lastRenderedPageBreak/>
         <w:t xml:space="preserve">Identify the need for a change (Stakeholders) – Change requestor will submit a completed change request form to the project manager. </w:t>
       </w:r>
     </w:p>
@@ -2534,7 +2549,7 @@
         <w:noProof/>
         <w:sz w:val="20"/>
       </w:rPr>
-      <w:t>6</w:t>
+      <w:t>3</w:t>
     </w:r>
     <w:r>
       <w:rPr>

</xml_diff>